<commit_message>
Created a general pipeline to run ETL from local datasets or form a url containing a dataset
</commit_message>
<xml_diff>
--- a/Wildfires/wildfire-data-pipeline/ingestion memo/📄 INGESTION MEMO.docx
+++ b/Wildfires/wildfire-data-pipeline/ingestion memo/📄 INGESTION MEMO.docx
@@ -99,7 +99,7 @@
     <w:p>
       <w:r>
         <w:pict w14:anchorId="2A7D5936">
-          <v:rect id="_x0000_i1067" style="width:0;height:1.5pt" o:hralign="center" o:hrstd="t" o:hr="t" fillcolor="#a0a0a0" stroked="f"/>
+          <v:rect id="_x0000_i1025" style="width:0;height:1.5pt" o:hralign="center" o:hrstd="t" o:hr="t" fillcolor="#a0a0a0" stroked="f"/>
         </w:pict>
       </w:r>
     </w:p>
@@ -480,7 +480,7 @@
     <w:p>
       <w:r>
         <w:pict w14:anchorId="25D43DD7">
-          <v:rect id="_x0000_i1068" style="width:0;height:1.5pt" o:hralign="center" o:hrstd="t" o:hr="t" fillcolor="#a0a0a0" stroked="f"/>
+          <v:rect id="_x0000_i1026" style="width:0;height:1.5pt" o:hralign="center" o:hrstd="t" o:hr="t" fillcolor="#a0a0a0" stroked="f"/>
         </w:pict>
       </w:r>
     </w:p>
@@ -690,6 +690,7 @@
         <w:rPr>
           <w:b/>
           <w:bCs/>
+          <w:noProof/>
         </w:rPr>
         <w:drawing>
           <wp:inline distT="0" distB="0" distL="0" distR="0" wp14:anchorId="0CCB1D8E" wp14:editId="6B25E7A6">
@@ -789,11 +790,9 @@
       <w:r>
         <w:t xml:space="preserve">Typing: dates, </w:t>
       </w:r>
-      <w:proofErr w:type="spellStart"/>
-      <w:r>
-        <w:t>numerics</w:t>
-      </w:r>
-      <w:proofErr w:type="spellEnd"/>
+      <w:r>
+        <w:t>numeric</w:t>
+      </w:r>
       <w:r>
         <w:t>, strings</w:t>
       </w:r>
@@ -909,7 +908,7 @@
     <w:p>
       <w:r>
         <w:pict w14:anchorId="5A55370C">
-          <v:rect id="_x0000_i1069" style="width:0;height:1.5pt" o:hralign="center" o:hrstd="t" o:hr="t" fillcolor="#a0a0a0" stroked="f"/>
+          <v:rect id="_x0000_i1027" style="width:0;height:1.5pt" o:hralign="center" o:hrstd="t" o:hr="t" fillcolor="#a0a0a0" stroked="f"/>
         </w:pict>
       </w:r>
     </w:p>
@@ -1275,7 +1274,7 @@
     <w:p>
       <w:r>
         <w:pict w14:anchorId="122DAE50">
-          <v:rect id="_x0000_i1070" style="width:0;height:1.5pt" o:hralign="center" o:hrstd="t" o:hr="t" fillcolor="#a0a0a0" stroked="f"/>
+          <v:rect id="_x0000_i1028" style="width:0;height:1.5pt" o:hralign="center" o:hrstd="t" o:hr="t" fillcolor="#a0a0a0" stroked="f"/>
         </w:pict>
       </w:r>
     </w:p>
@@ -1304,6 +1303,9 @@
     </w:p>
     <w:p>
       <w:r>
+        <w:rPr>
+          <w:noProof/>
+        </w:rPr>
         <w:drawing>
           <wp:inline distT="0" distB="0" distL="0" distR="0" wp14:anchorId="10772B8A" wp14:editId="08A07024">
             <wp:extent cx="4253292" cy="2011680"/>
@@ -1344,7 +1346,7 @@
     <w:p>
       <w:r>
         <w:pict w14:anchorId="7D84FC90">
-          <v:rect id="_x0000_i1071" style="width:0;height:1.5pt" o:hralign="center" o:hrstd="t" o:hr="t" fillcolor="#a0a0a0" stroked="f"/>
+          <v:rect id="_x0000_i1029" style="width:0;height:1.5pt" o:hralign="center" o:hrstd="t" o:hr="t" fillcolor="#a0a0a0" stroked="f"/>
         </w:pict>
       </w:r>
     </w:p>
@@ -1670,7 +1672,7 @@
     <w:p>
       <w:r>
         <w:pict w14:anchorId="71DA27C8">
-          <v:rect id="_x0000_i1072" style="width:0;height:1.5pt" o:hralign="center" o:hrstd="t" o:hr="t" fillcolor="#a0a0a0" stroked="f"/>
+          <v:rect id="_x0000_i1030" style="width:0;height:1.5pt" o:hralign="center" o:hrstd="t" o:hr="t" fillcolor="#a0a0a0" stroked="f"/>
         </w:pict>
       </w:r>
     </w:p>
@@ -1954,7 +1956,7 @@
     <w:p>
       <w:r>
         <w:pict w14:anchorId="59350D14">
-          <v:rect id="_x0000_i1073" style="width:0;height:1.5pt" o:hralign="center" o:hrstd="t" o:hr="t" fillcolor="#a0a0a0" stroked="f"/>
+          <v:rect id="_x0000_i1031" style="width:0;height:1.5pt" o:hralign="center" o:hrstd="t" o:hr="t" fillcolor="#a0a0a0" stroked="f"/>
         </w:pict>
       </w:r>
     </w:p>
@@ -3266,6 +3268,7 @@
   <w:style w:type="character" w:default="1" w:styleId="DefaultParagraphFont">
     <w:name w:val="Default Paragraph Font"/>
     <w:uiPriority w:val="1"/>
+    <w:semiHidden/>
     <w:unhideWhenUsed/>
   </w:style>
   <w:style w:type="table" w:default="1" w:styleId="TableNormal">

</xml_diff>